<commit_message>
final pdf and doc file from Mac
</commit_message>
<xml_diff>
--- a/MinnesotaOpioidUse.docx
+++ b/MinnesotaOpioidUse.docx
@@ -7,7 +7,40 @@
         <w:pStyle w:val="Subtitle"/>
       </w:pPr>
       <w:r>
-        <w:t>Data Analysis Tools for Informing Policy Decision – Embeddings</w:t>
+        <w:t xml:space="preserve">Data Analysis Tools for Informing </w:t>
+      </w:r>
+      <w:r>
+        <w:t xml:space="preserve">Opioid </w:t>
+      </w:r>
+      <w:r>
+        <w:t>Policy Decision – Embeddings</w:t>
+      </w:r>
+    </w:p>
+    <w:p>
+      <w:pPr>
+        <w:pStyle w:val="Textbody"/>
+      </w:pPr>
+    </w:p>
+    <w:p>
+      <w:pPr>
+        <w:pStyle w:val="Textbody"/>
+        <w:jc w:val="center"/>
+      </w:pPr>
+      <w:proofErr w:type="spellStart"/>
+      <w:r>
+        <w:t>Rajan</w:t>
+      </w:r>
+      <w:proofErr w:type="spellEnd"/>
+      <w:r>
+        <w:t xml:space="preserve"> </w:t>
+      </w:r>
+      <w:proofErr w:type="spellStart"/>
+      <w:r>
+        <w:t>Vatassery</w:t>
+      </w:r>
+      <w:proofErr w:type="spellEnd"/>
+      <w:r>
+        <w:t>, PhD</w:t>
       </w:r>
     </w:p>
     <w:p>
@@ -33,6 +66,9 @@
       <w:r>
         <w:t xml:space="preserve"> 2016). This epidemic is most prevalent in poor, uninsured, urban residents of generally Caucasian or African-American origin (McDonald 2012).</w:t>
       </w:r>
+      <w:r>
+        <w:t xml:space="preserve"> Minnesota in particular has a substantial population of Native Americans that are affected by the opioid epidemic as well (Minnesota Opioid Action Plan 2018)</w:t>
+      </w:r>
     </w:p>
     <w:p>
       <w:pPr>
@@ -126,10 +162,10 @@
         <w:t xml:space="preserve"> a</w:t>
       </w:r>
       <w:r>
-        <w:t xml:space="preserve">n example of such a matrix, shown as a portion </w:t>
-      </w:r>
-      <w:r>
-        <w:t>of the table correlating</w:t>
+        <w:t>n example of such a matrix</w:t>
+      </w:r>
+      <w:r>
+        <w:t xml:space="preserve"> correlating</w:t>
       </w:r>
       <w:r>
         <w:t xml:space="preserve"> opioid use</w:t>
@@ -152,16 +188,16 @@
           <w:noProof/>
         </w:rPr>
         <w:drawing>
-          <wp:anchor distT="0" distB="0" distL="114300" distR="114300" simplePos="0" relativeHeight="251658240" behindDoc="0" locked="0" layoutInCell="1" allowOverlap="1" wp14:anchorId="4ADD7A7C" wp14:editId="2DB0CFB9">
+          <wp:anchor distT="0" distB="0" distL="114300" distR="114300" simplePos="0" relativeHeight="251658240" behindDoc="0" locked="0" layoutInCell="1" allowOverlap="1" wp14:anchorId="4ADD7A7C" wp14:editId="0A50353C">
             <wp:simplePos x="0" y="0"/>
             <wp:positionH relativeFrom="column">
-              <wp:posOffset>-10058</wp:posOffset>
+              <wp:posOffset>-13970</wp:posOffset>
             </wp:positionH>
             <wp:positionV relativeFrom="paragraph">
-              <wp:posOffset>152247</wp:posOffset>
+              <wp:posOffset>149860</wp:posOffset>
             </wp:positionV>
-            <wp:extent cx="6181161" cy="2333183"/>
-            <wp:effectExtent l="0" t="0" r="3739" b="3617"/>
+            <wp:extent cx="5385435" cy="1936115"/>
+            <wp:effectExtent l="0" t="0" r="0" b="0"/>
             <wp:wrapSquare wrapText="bothSides"/>
             <wp:docPr id="1" name="Image1"/>
             <wp:cNvGraphicFramePr/>
@@ -185,7 +221,7 @@
                   <pic:spPr>
                     <a:xfrm>
                       <a:off x="0" y="0"/>
-                      <a:ext cx="6181161" cy="2333183"/>
+                      <a:ext cx="5385435" cy="1936115"/>
                     </a:xfrm>
                     <a:prstGeom prst="rect">
                       <a:avLst/>
@@ -194,6 +230,12 @@
                 </pic:pic>
               </a:graphicData>
             </a:graphic>
+            <wp14:sizeRelH relativeFrom="margin">
+              <wp14:pctWidth>0</wp14:pctWidth>
+            </wp14:sizeRelH>
+            <wp14:sizeRelV relativeFrom="margin">
+              <wp14:pctHeight>0</wp14:pctHeight>
+            </wp14:sizeRelV>
           </wp:anchor>
         </w:drawing>
       </w:r>
@@ -206,6 +248,114 @@
           <w:bCs/>
         </w:rPr>
       </w:pPr>
+    </w:p>
+    <w:p>
+      <w:pPr>
+        <w:pStyle w:val="Standard"/>
+        <w:rPr>
+          <w:b/>
+          <w:bCs/>
+        </w:rPr>
+      </w:pPr>
+    </w:p>
+    <w:p>
+      <w:pPr>
+        <w:pStyle w:val="Standard"/>
+        <w:rPr>
+          <w:b/>
+          <w:bCs/>
+        </w:rPr>
+      </w:pPr>
+    </w:p>
+    <w:p>
+      <w:pPr>
+        <w:pStyle w:val="Standard"/>
+        <w:rPr>
+          <w:b/>
+          <w:bCs/>
+        </w:rPr>
+      </w:pPr>
+    </w:p>
+    <w:p>
+      <w:pPr>
+        <w:pStyle w:val="Standard"/>
+        <w:rPr>
+          <w:b/>
+          <w:bCs/>
+        </w:rPr>
+      </w:pPr>
+    </w:p>
+    <w:p>
+      <w:pPr>
+        <w:pStyle w:val="Standard"/>
+        <w:rPr>
+          <w:b/>
+          <w:bCs/>
+        </w:rPr>
+      </w:pPr>
+    </w:p>
+    <w:p>
+      <w:pPr>
+        <w:pStyle w:val="Standard"/>
+        <w:rPr>
+          <w:b/>
+          <w:bCs/>
+        </w:rPr>
+      </w:pPr>
+    </w:p>
+    <w:p>
+      <w:pPr>
+        <w:pStyle w:val="Standard"/>
+        <w:rPr>
+          <w:b/>
+          <w:bCs/>
+        </w:rPr>
+      </w:pPr>
+    </w:p>
+    <w:p>
+      <w:pPr>
+        <w:pStyle w:val="Standard"/>
+        <w:rPr>
+          <w:b/>
+          <w:bCs/>
+        </w:rPr>
+      </w:pPr>
+    </w:p>
+    <w:p>
+      <w:pPr>
+        <w:pStyle w:val="Standard"/>
+        <w:rPr>
+          <w:b/>
+          <w:bCs/>
+        </w:rPr>
+      </w:pPr>
+    </w:p>
+    <w:p>
+      <w:pPr>
+        <w:pStyle w:val="Standard"/>
+        <w:rPr>
+          <w:b/>
+          <w:bCs/>
+        </w:rPr>
+      </w:pPr>
+    </w:p>
+    <w:p>
+      <w:pPr>
+        <w:pStyle w:val="Standard"/>
+        <w:rPr>
+          <w:b/>
+          <w:bCs/>
+        </w:rPr>
+      </w:pPr>
+    </w:p>
+    <w:p>
+      <w:pPr>
+        <w:pStyle w:val="Standard"/>
+        <w:rPr>
+          <w:b/>
+          <w:bCs/>
+        </w:rPr>
+      </w:pPr>
       <w:r>
         <w:rPr>
           <w:b/>
@@ -244,26 +394,62 @@
     <w:p>
       <w:pPr>
         <w:pStyle w:val="Standard"/>
-        <w:rPr>
-          <w:b/>
-          <w:bCs/>
-        </w:rPr>
-      </w:pPr>
-    </w:p>
-    <w:p>
-      <w:pPr>
-        <w:pStyle w:val="Standard"/>
-      </w:pPr>
-    </w:p>
-    <w:p>
-      <w:pPr>
-        <w:pStyle w:val="Standard"/>
-      </w:pPr>
-      <w:r>
-        <w:t>Once the data is in matrix form, the user can factor the matrix into vectors for each data attribute.</w:t>
-      </w:r>
-      <w:r>
-        <w:t xml:space="preserve"> In the case of the current analysis, the matrix is factored into a vector for each county and another vector for each year the data covers</w:t>
+      </w:pPr>
+    </w:p>
+    <w:p>
+      <w:pPr>
+        <w:pStyle w:val="Standard"/>
+      </w:pPr>
+      <w:r>
+        <w:t>Once the data is in matrix form</w:t>
+      </w:r>
+      <w:r>
+        <w:t xml:space="preserve"> the user can factor the matrix into vectors for each data attribute.</w:t>
+      </w:r>
+      <w:r>
+        <w:t xml:space="preserve"> In the case of the current analysis the matrix is factored into a</w:t>
+      </w:r>
+      <w:r>
+        <w:t xml:space="preserve"> series of</w:t>
+      </w:r>
+      <w:r>
+        <w:t xml:space="preserve"> vector</w:t>
+      </w:r>
+      <w:r>
+        <w:t>s with one</w:t>
+      </w:r>
+      <w:r>
+        <w:t xml:space="preserve"> </w:t>
+      </w:r>
+      <w:r>
+        <w:t xml:space="preserve">vector </w:t>
+      </w:r>
+      <w:r>
+        <w:t>for each county</w:t>
+      </w:r>
+      <w:r>
+        <w:t>,</w:t>
+      </w:r>
+      <w:r>
+        <w:t xml:space="preserve"> and another </w:t>
+      </w:r>
+      <w:r>
+        <w:t xml:space="preserve">series of </w:t>
+      </w:r>
+      <w:r>
+        <w:t>vector</w:t>
+      </w:r>
+      <w:r>
+        <w:t>s with one</w:t>
+      </w:r>
+      <w:r>
+        <w:t xml:space="preserve"> </w:t>
+      </w:r>
+      <w:r>
+        <w:t xml:space="preserve">vector </w:t>
+      </w:r>
+      <w:r>
+        <w:t>for each year the data covers</w:t>
       </w:r>
       <w:r>
         <w:t xml:space="preserve">, as shown in </w:t>
@@ -278,7 +464,13 @@
         <w:t>.</w:t>
       </w:r>
       <w:r>
-        <w:t xml:space="preserve"> The size of the vectors is </w:t>
+        <w:t xml:space="preserve"> The size</w:t>
+      </w:r>
+      <w:r>
+        <w:t xml:space="preserve"> </w:t>
+      </w:r>
+      <w:r>
+        <w:t xml:space="preserve">of the vectors is </w:t>
       </w:r>
       <w:r>
         <w:t xml:space="preserve">defined </w:t>
@@ -292,26 +484,6 @@
       <w:r>
         <w:t xml:space="preserve"> matrix factoring. Matrix factoring takes place by a steepest gradient optimization. Once the matrix is factored into these vectors, often called latent factors, the researcher can determine the similarity between two different data attributes. </w:t>
       </w:r>
-    </w:p>
-    <w:p>
-      <w:pPr>
-        <w:pStyle w:val="Standard"/>
-      </w:pPr>
-    </w:p>
-    <w:p>
-      <w:pPr>
-        <w:pStyle w:val="Standard"/>
-      </w:pPr>
-    </w:p>
-    <w:p>
-      <w:pPr>
-        <w:pStyle w:val="Standard"/>
-      </w:pPr>
-    </w:p>
-    <w:p>
-      <w:pPr>
-        <w:pStyle w:val="Standard"/>
-      </w:pPr>
     </w:p>
     <w:p>
       <w:pPr>
@@ -320,10 +492,10 @@
       <w:r>
         <w:lastRenderedPageBreak/>
         <w:drawing>
-          <wp:inline distT="0" distB="0" distL="0" distR="0" wp14:anchorId="1736E3FE" wp14:editId="4D4A912F">
+          <wp:inline distT="0" distB="0" distL="0" distR="0" wp14:anchorId="4E5473C1" wp14:editId="67AD0B6D">
             <wp:extent cx="6332220" cy="1385570"/>
             <wp:effectExtent l="0" t="0" r="5080" b="0"/>
-            <wp:docPr id="10" name="Picture 10"/>
+            <wp:docPr id="15" name="Picture 15"/>
             <wp:cNvGraphicFramePr>
               <a:graphicFrameLocks xmlns:a="http://schemas.openxmlformats.org/drawingml/2006/main" noChangeAspect="1"/>
             </wp:cNvGraphicFramePr>
@@ -402,7 +574,13 @@
         <w:t>to identify counties that are facing similar problems</w:t>
       </w:r>
       <w:r>
-        <w:t>. The process described above can be found at the link below, which contai</w:t>
+        <w:t xml:space="preserve">. </w:t>
+      </w:r>
+      <w:r>
+        <w:t xml:space="preserve">A higher cosine similarity indicates a larger likelihood that common factors are at work. </w:t>
+      </w:r>
+      <w:r>
+        <w:t>The process described above can be found at the link below, which contai</w:t>
       </w:r>
       <w:r>
         <w:t xml:space="preserve">ns </w:t>
@@ -450,11 +628,23 @@
         <w:pStyle w:val="Standard"/>
       </w:pPr>
       <w:r>
-        <w:t>The similarities can be obvious, and the obvious similarities allow for the researcher to validate the result. For example, as expected Hennepin and Ramsey counties</w:t>
+        <w:t>The similarities can be obvious, and the obvious similarities allow for the researcher to</w:t>
+      </w:r>
+      <w:r>
+        <w:t xml:space="preserve"> perform sanity checks on the analysis</w:t>
+      </w:r>
+      <w:r>
+        <w:t xml:space="preserve">. For example, </w:t>
+      </w:r>
+      <w:r>
+        <w:t>Hennepin and Ramsey counties</w:t>
       </w:r>
       <w:r>
         <w:t xml:space="preserve"> are the most similar to each other in terms of their latent vectors, whereas Hennepin and Pine counties are very dissimilar. Anoka, Carver, and Dakota counties are also very similar in this analysis.</w:t>
       </w:r>
+      <w:r>
+        <w:t xml:space="preserve"> (A map of Minnesota’s counties is provided at the end of this paper for reference purposes). </w:t>
+      </w:r>
     </w:p>
     <w:p>
       <w:pPr>
@@ -511,10 +701,14 @@
         </w:rPr>
         <w:t>2</w:t>
       </w:r>
-      <w:bookmarkStart w:id="0" w:name="_GoBack"/>
-      <w:bookmarkEnd w:id="0"/>
-      <w:r>
-        <w:t xml:space="preserve"> vectors for years are also output from the same matrix factoring method, so we can assess which years the opioid epidemic saw the same set of factors operating. </w:t>
+      <w:r>
+        <w:t>, cosine similarit</w:t>
+      </w:r>
+      <w:r>
+        <w:t xml:space="preserve">y scores </w:t>
+      </w:r>
+      <w:r>
+        <w:t xml:space="preserve">for years are output so we can assess which years the opioid epidemic saw the same set of factors operating. </w:t>
       </w:r>
       <w:r>
         <w:t xml:space="preserve">As expected, the most similar years are the adjacent years, but the years that are non-adjacent provide an opportunity to identify important drivers for the opioid crisis. </w:t>
@@ -576,11 +770,6 @@
       <w:pPr>
         <w:pStyle w:val="Standard"/>
       </w:pPr>
-    </w:p>
-    <w:p>
-      <w:pPr>
-        <w:pStyle w:val="Standard"/>
-      </w:pPr>
       <w:r>
         <w:rPr>
           <w:b/>
@@ -601,39 +790,183 @@
         </w:rPr>
         <w:t xml:space="preserve"> Cosine similarity chart for years in the opioid epidemic</w:t>
       </w:r>
-    </w:p>
-    <w:p>
-      <w:pPr>
-        <w:pStyle w:val="Standard"/>
+      <w:r>
+        <w:rPr>
+          <w:bCs/>
+        </w:rPr>
+        <w:t>, highlighting all correlations &gt; 0.80</w:t>
+      </w:r>
+    </w:p>
+    <w:p>
+      <w:pPr>
+        <w:pStyle w:val="Heading1"/>
       </w:pPr>
       <w:r>
         <w:lastRenderedPageBreak/>
-        <w:t xml:space="preserve">Because the algorithm doesn’t use the data labels (county or year in this case) at all, other than to present back to us what the result is, the </w:t>
-      </w:r>
-      <w:r>
-        <w:t>cosine similarity results</w:t>
-      </w:r>
-      <w:r>
-        <w:t xml:space="preserve"> will only find correlations that are relevant to the opioid data set.</w:t>
+        <w:t>Conclusion</w:t>
+      </w:r>
+    </w:p>
+    <w:p/>
+    <w:p>
+      <w:r>
+        <w:t xml:space="preserve">After a short investigation of the data a few conclusions can be </w:t>
+      </w:r>
+      <w:r>
+        <w:t xml:space="preserve">drawn. </w:t>
+      </w:r>
+      <w:r>
+        <w:t>Suburban counties</w:t>
+      </w:r>
+      <w:r>
+        <w:t xml:space="preserve"> are similar in their trends of opioid prescription, but there are also similarities between urban and suburban counties</w:t>
+      </w:r>
+      <w:r>
+        <w:t>, and between suburban counties and rural counties. A</w:t>
       </w:r>
       <w:r>
         <w:t xml:space="preserve"> </w:t>
       </w:r>
       <w:r>
-        <w:t>They</w:t>
-      </w:r>
-      <w:r>
-        <w:t xml:space="preserve"> will be free of human biases. </w:t>
-      </w:r>
-    </w:p>
-    <w:p>
-      <w:pPr>
-        <w:pStyle w:val="Standard"/>
+        <w:t xml:space="preserve">number of rural counties have </w:t>
+      </w:r>
+      <w:r>
+        <w:t>few</w:t>
+      </w:r>
+      <w:r>
+        <w:t xml:space="preserve"> similarities with other counties, meaning that the opioid issues found in those counties are probably local issues</w:t>
+      </w:r>
+      <w:r>
+        <w:t xml:space="preserve"> and statewide approaches would be less effective in driving down usage in those counties. </w:t>
+      </w:r>
+    </w:p>
+    <w:p/>
+    <w:p>
+      <w:r>
+        <w:t xml:space="preserve">The </w:t>
+      </w:r>
+      <w:r>
+        <w:t>cosine similarity matrix</w:t>
+      </w:r>
+      <w:r>
+        <w:t xml:space="preserve"> in </w:t>
+      </w:r>
+      <w:r>
+        <w:rPr>
+          <w:b/>
+        </w:rPr>
+        <w:t>Table 2</w:t>
+      </w:r>
+      <w:r>
+        <w:t xml:space="preserve"> indicates </w:t>
+      </w:r>
+      <w:r>
+        <w:t>2013 was a watershed year</w:t>
+      </w:r>
+      <w:r>
+        <w:t xml:space="preserve"> because</w:t>
+      </w:r>
+      <w:r>
+        <w:t xml:space="preserve"> most of the years from 2013 onwards are similar, but these years have little similarity with the years before 2013 until all the way back in 2007. The matrix factoring method has picked out the fact that years 2006, 2007, and then the years from 2013 onwards are similar, and this is reflected in the overall statewide trend of opioid prescription, as seen in </w:t>
+      </w:r>
+      <w:r>
+        <w:rPr>
+          <w:b/>
+        </w:rPr>
+        <w:t>Figure 2</w:t>
+      </w:r>
+      <w:r>
+        <w:t>.</w:t>
+      </w:r>
+      <w:r>
+        <w:t xml:space="preserve"> </w:t>
+      </w:r>
+    </w:p>
+    <w:p/>
+    <w:p>
+      <w:pPr>
+        <w:jc w:val="center"/>
       </w:pPr>
       <w:r>
         <w:rPr>
           <w:noProof/>
         </w:rPr>
+        <w:drawing>
+          <wp:inline distT="0" distB="0" distL="0" distR="0" wp14:anchorId="368FE0CC" wp14:editId="75B1B3A4">
+            <wp:extent cx="3404103" cy="2630567"/>
+            <wp:effectExtent l="0" t="0" r="0" b="0"/>
+            <wp:docPr id="17" name="Picture 17"/>
+            <wp:cNvGraphicFramePr>
+              <a:graphicFrameLocks xmlns:a="http://schemas.openxmlformats.org/drawingml/2006/main" noChangeAspect="1"/>
+            </wp:cNvGraphicFramePr>
+            <a:graphic xmlns:a="http://schemas.openxmlformats.org/drawingml/2006/main">
+              <a:graphicData uri="http://schemas.openxmlformats.org/drawingml/2006/picture">
+                <pic:pic xmlns:pic="http://schemas.openxmlformats.org/drawingml/2006/picture">
+                  <pic:nvPicPr>
+                    <pic:cNvPr id="17" name="OpioidMNSumYear.png"/>
+                    <pic:cNvPicPr/>
+                  </pic:nvPicPr>
+                  <pic:blipFill>
+                    <a:blip r:embed="rId9" cstate="print">
+                      <a:extLst>
+                        <a:ext uri="{28A0092B-C50C-407E-A947-70E740481C1C}">
+                          <a14:useLocalDpi xmlns:a14="http://schemas.microsoft.com/office/drawing/2010/main" val="0"/>
+                        </a:ext>
+                      </a:extLst>
+                    </a:blip>
+                    <a:stretch>
+                      <a:fillRect/>
+                    </a:stretch>
+                  </pic:blipFill>
+                  <pic:spPr>
+                    <a:xfrm>
+                      <a:off x="0" y="0"/>
+                      <a:ext cx="3417690" cy="2641067"/>
+                    </a:xfrm>
+                    <a:prstGeom prst="rect">
+                      <a:avLst/>
+                    </a:prstGeom>
+                  </pic:spPr>
+                </pic:pic>
+              </a:graphicData>
+            </a:graphic>
+          </wp:inline>
+        </w:drawing>
+      </w:r>
+    </w:p>
+    <w:p>
+      <w:pPr>
+        <w:jc w:val="center"/>
+      </w:pPr>
+      <w:r>
+        <w:rPr>
+          <w:b/>
+        </w:rPr>
+        <w:t>Figure 2:</w:t>
+      </w:r>
+      <w:r>
+        <w:t xml:space="preserve"> Overall opioid prescriptions by year across MN</w:t>
+      </w:r>
+    </w:p>
+    <w:p/>
+    <w:p>
+      <w:r>
+        <w:t xml:space="preserve">Addressing the opioid epidemic </w:t>
+      </w:r>
+      <w:r>
+        <w:t xml:space="preserve">is a large task to undertake, but using data science allows treatments and programs to be made to target particular populations with greater efficiencies, saving money and reaching more people with greater effect. </w:t>
+      </w:r>
+      <w:bookmarkStart w:id="0" w:name="_GoBack"/>
+      <w:bookmarkEnd w:id="0"/>
+    </w:p>
+    <w:p>
+      <w:pPr>
+        <w:pStyle w:val="Standard"/>
+      </w:pPr>
+      <w:r>
+        <w:rPr>
+          <w:noProof/>
+        </w:rPr>
+        <w:lastRenderedPageBreak/>
         <w:drawing>
           <wp:anchor distT="0" distB="0" distL="114300" distR="114300" simplePos="0" relativeHeight="251659264" behindDoc="0" locked="0" layoutInCell="1" allowOverlap="1" wp14:anchorId="731DBC87" wp14:editId="56D67C74">
             <wp:simplePos x="0" y="0"/>
@@ -656,7 +989,7 @@
                     <pic:cNvPicPr/>
                   </pic:nvPicPr>
                   <pic:blipFill>
-                    <a:blip r:embed="rId9">
+                    <a:blip r:embed="rId10">
                       <a:lum/>
                       <a:alphaModFix/>
                     </a:blip>
@@ -679,6 +1012,104 @@
             </a:graphic>
           </wp:anchor>
         </w:drawing>
+      </w:r>
+    </w:p>
+    <w:p>
+      <w:pPr>
+        <w:pStyle w:val="Standard"/>
+      </w:pPr>
+    </w:p>
+    <w:p>
+      <w:pPr>
+        <w:pStyle w:val="Standard"/>
+        <w:rPr>
+          <w:b/>
+        </w:rPr>
+      </w:pPr>
+      <w:r>
+        <w:rPr>
+          <w:b/>
+        </w:rPr>
+        <w:t>References:</w:t>
+      </w:r>
+    </w:p>
+    <w:p>
+      <w:pPr>
+        <w:pStyle w:val="Standard"/>
+      </w:pPr>
+      <w:proofErr w:type="spellStart"/>
+      <w:r>
+        <w:t>Kuo</w:t>
+      </w:r>
+      <w:proofErr w:type="spellEnd"/>
+      <w:r>
+        <w:t xml:space="preserve">, Y., </w:t>
+      </w:r>
+      <w:r>
+        <w:rPr>
+          <w:i/>
+        </w:rPr>
+        <w:t>et al.</w:t>
+      </w:r>
+      <w:r>
+        <w:t>, Amer. J. Med. (</w:t>
+      </w:r>
+      <w:r>
+        <w:rPr>
+          <w:b/>
+        </w:rPr>
+        <w:t>2016</w:t>
+      </w:r>
+      <w:r>
+        <w:t xml:space="preserve">) </w:t>
+      </w:r>
+      <w:r>
+        <w:rPr>
+          <w:i/>
+        </w:rPr>
+        <w:t>129,</w:t>
+      </w:r>
+      <w:r>
+        <w:t xml:space="preserve"> 221.e21-221.e30</w:t>
+      </w:r>
+    </w:p>
+    <w:p>
+      <w:pPr>
+        <w:pStyle w:val="Standard"/>
+      </w:pPr>
+      <w:r>
+        <w:t xml:space="preserve">McDonald, D.; Carlson, K.; </w:t>
+      </w:r>
+      <w:proofErr w:type="spellStart"/>
+      <w:r>
+        <w:t>Izrael</w:t>
+      </w:r>
+      <w:proofErr w:type="spellEnd"/>
+      <w:r>
+        <w:t>, D., J. Pain. (</w:t>
+      </w:r>
+      <w:r>
+        <w:rPr>
+          <w:b/>
+        </w:rPr>
+        <w:t>2012</w:t>
+      </w:r>
+      <w:r>
+        <w:t>)</w:t>
+      </w:r>
+      <w:r>
+        <w:t xml:space="preserve"> </w:t>
+      </w:r>
+      <w:r>
+        <w:t>13:10, 988-996</w:t>
+      </w:r>
+    </w:p>
+    <w:p>
+      <w:pPr>
+        <w:pStyle w:val="Standard"/>
+      </w:pPr>
+      <w:r>
+        <w:t>Minnesota Opioid Action Plan, 2018</w:t>
       </w:r>
     </w:p>
     <w:sectPr>

</xml_diff>